<commit_message>
kiem tra so dien thoai da ton tai chua khi khach hang thay doi so dien thoai va them realtime cho dashboard
</commit_message>
<xml_diff>
--- a/src/upload/ProductData/2_son_romand.docx
+++ b/src/upload/ProductData/2_son_romand.docx
@@ -1,6 +1,6 @@
 
 <file path=word/document.xml><?xml version="1.0" encoding="utf-8"?>
-<w:document xmlns:wpc="http://schemas.microsoft.com/office/word/2010/wordprocessingCanvas" xmlns:cx="http://schemas.microsoft.com/office/drawing/2014/chartex" xmlns:cx1="http://schemas.microsoft.com/office/drawing/2015/9/8/chartex" xmlns:cx2="http://schemas.microsoft.com/office/drawing/2015/10/21/chartex" xmlns:cx3="http://schemas.microsoft.com/office/drawing/2016/5/9/chartex" xmlns:cx4="http://schemas.microsoft.com/office/drawing/2016/5/10/chartex" xmlns:cx5="http://schemas.microsoft.com/office/drawing/2016/5/11/chartex" xmlns:cx6="http://schemas.microsoft.com/office/drawing/2016/5/12/chartex" xmlns:cx7="http://schemas.microsoft.com/office/drawing/2016/5/13/chartex" xmlns:cx8="http://schemas.microsoft.com/office/drawing/2016/5/14/chartex" xmlns:mc="http://schemas.openxmlformats.org/markup-compatibility/2006" xmlns:aink="http://schemas.microsoft.com/office/drawing/2016/ink" xmlns:am3d="http://schemas.microsoft.com/office/drawing/2017/model3d" xmlns:o="urn:schemas-microsoft-com:office:office" xmlns:r="http://schemas.openxmlformats.org/officeDocument/2006/relationships" xmlns:m="http://schemas.openxmlformats.org/officeDocument/2006/math" xmlns:v="urn:schemas-microsoft-com:vml" xmlns:wp14="http://schemas.microsoft.com/office/word/2010/wordprocessingDrawing" xmlns:wp="http://schemas.openxmlformats.org/drawingml/2006/wordprocessingDrawing" xmlns:w10="urn:schemas-microsoft-com:office:word" xmlns:w="http://schemas.openxmlformats.org/wordprocessingml/2006/main" xmlns:w14="http://schemas.microsoft.com/office/word/2010/wordml" xmlns:w15="http://schemas.microsoft.com/office/word/2012/wordml" xmlns:w16cid="http://schemas.microsoft.com/office/word/2016/wordml/cid" xmlns:w16se="http://schemas.microsoft.com/office/word/2015/wordml/symex" xmlns:wpg="http://schemas.microsoft.com/office/word/2010/wordprocessingGroup" xmlns:wpi="http://schemas.microsoft.com/office/word/2010/wordprocessingInk" xmlns:wne="http://schemas.microsoft.com/office/word/2006/wordml" xmlns:wps="http://schemas.microsoft.com/office/word/2010/wordprocessingShape" mc:Ignorable="w14 w15 w16se w16cid wp14">
+<w:document xmlns:wpc="http://schemas.microsoft.com/office/word/2010/wordprocessingCanvas" xmlns:cx="http://schemas.microsoft.com/office/drawing/2014/chartex" xmlns:cx1="http://schemas.microsoft.com/office/drawing/2015/9/8/chartex" xmlns:cx2="http://schemas.microsoft.com/office/drawing/2015/10/21/chartex" xmlns:cx3="http://schemas.microsoft.com/office/drawing/2016/5/9/chartex" xmlns:cx4="http://schemas.microsoft.com/office/drawing/2016/5/10/chartex" xmlns:cx5="http://schemas.microsoft.com/office/drawing/2016/5/11/chartex" xmlns:cx6="http://schemas.microsoft.com/office/drawing/2016/5/12/chartex" xmlns:cx7="http://schemas.microsoft.com/office/drawing/2016/5/13/chartex" xmlns:cx8="http://schemas.microsoft.com/office/drawing/2016/5/14/chartex" xmlns:mc="http://schemas.openxmlformats.org/markup-compatibility/2006" xmlns:aink="http://schemas.microsoft.com/office/drawing/2016/ink" xmlns:am3d="http://schemas.microsoft.com/office/drawing/2017/model3d" xmlns:o="urn:schemas-microsoft-com:office:office" xmlns:oel="http://schemas.microsoft.com/office/2019/extlst" xmlns:r="http://schemas.openxmlformats.org/officeDocument/2006/relationships" xmlns:m="http://schemas.openxmlformats.org/officeDocument/2006/math" xmlns:v="urn:schemas-microsoft-com:vml" xmlns:wp14="http://schemas.microsoft.com/office/word/2010/wordprocessingDrawing" xmlns:wp="http://schemas.openxmlformats.org/drawingml/2006/wordprocessingDrawing" xmlns:w10="urn:schemas-microsoft-com:office:word" xmlns:w="http://schemas.openxmlformats.org/wordprocessingml/2006/main" xmlns:w14="http://schemas.microsoft.com/office/word/2010/wordml" xmlns:w15="http://schemas.microsoft.com/office/word/2012/wordml" xmlns:w16cex="http://schemas.microsoft.com/office/word/2018/wordml/cex" xmlns:w16cid="http://schemas.microsoft.com/office/word/2016/wordml/cid" xmlns:w16="http://schemas.microsoft.com/office/word/2018/wordml" xmlns:w16du="http://schemas.microsoft.com/office/word/2023/wordml/word16du" xmlns:w16sdtdh="http://schemas.microsoft.com/office/word/2020/wordml/sdtdatahash" xmlns:w16sdtfl="http://schemas.microsoft.com/office/word/2024/wordml/sdtformatlock" xmlns:w16se="http://schemas.microsoft.com/office/word/2015/wordml/symex" xmlns:wpg="http://schemas.microsoft.com/office/word/2010/wordprocessingGroup" xmlns:wpi="http://schemas.microsoft.com/office/word/2010/wordprocessingInk" xmlns:wne="http://schemas.microsoft.com/office/word/2006/wordml" xmlns:wps="http://schemas.microsoft.com/office/word/2010/wordprocessingShape" mc:Ignorable="w14 w15 w16se w16cid w16 w16cex w16sdtdh w16sdtfl w16du wp14">
   <w:body>
     <w:p>
       <w:pPr>
@@ -284,8 +284,6 @@
         </w:rPr>
         <w:t>3 năm kể từ ngày sản xuất/NSX xem trên bao bì (12 tháng sau khi mở nắp)</w:t>
       </w:r>
-      <w:bookmarkStart w:id="0" w:name="_GoBack"/>
-      <w:bookmarkEnd w:id="0"/>
     </w:p>
     <w:p>
       <w:pPr>
@@ -520,7 +518,7 @@
           <w14:ligatures w14:val="none"/>
         </w:rPr>
         <w:drawing>
-          <wp:inline distT="0" distB="0" distL="0" distR="0">
+          <wp:inline distT="0" distB="0" distL="0" distR="0" wp14:anchorId="620A24AC" wp14:editId="3A2DCFAC">
             <wp:extent cx="4738026" cy="4198620"/>
             <wp:effectExtent l="0" t="0" r="5715" b="0"/>
             <wp:docPr id="17" name="Picture 17" descr="Son Tint Bóng, Siêu Lì Cho Đôi Môi Căng Mọng Romand Dewyful Water Tint 5g"/>
@@ -1246,67 +1244,7 @@
         </w:rPr>
         <w:lastRenderedPageBreak/>
         <w:drawing>
-          <wp:inline distT="0" distB="0" distL="0" distR="0">
-            <wp:extent cx="5588000" cy="7376160"/>
-            <wp:effectExtent l="0" t="0" r="0" b="0"/>
-            <wp:docPr id="16" name="Picture 16" descr="Son Tint Bóng, Siêu Lì Cho Đôi Môi Căng Mọng Romand Dewyful Water Tint 5g"/>
-            <wp:cNvGraphicFramePr>
-              <a:graphicFrameLocks xmlns:a="http://schemas.openxmlformats.org/drawingml/2006/main" noChangeAspect="1"/>
-            </wp:cNvGraphicFramePr>
-            <a:graphic xmlns:a="http://schemas.openxmlformats.org/drawingml/2006/main">
-              <a:graphicData uri="http://schemas.openxmlformats.org/drawingml/2006/picture">
-                <pic:pic xmlns:pic="http://schemas.openxmlformats.org/drawingml/2006/picture">
-                  <pic:nvPicPr>
-                    <pic:cNvPr id="0" name="Picture 2" descr="Son Tint Bóng, Siêu Lì Cho Đôi Môi Căng Mọng Romand Dewyful Water Tint 5g"/>
-                    <pic:cNvPicPr>
-                      <a:picLocks noChangeAspect="1" noChangeArrowheads="1"/>
-                    </pic:cNvPicPr>
-                  </pic:nvPicPr>
-                  <pic:blipFill>
-                    <a:blip r:embed="rId12">
-                      <a:extLst>
-                        <a:ext uri="{28A0092B-C50C-407E-A947-70E740481C1C}">
-                          <a14:useLocalDpi xmlns:a14="http://schemas.microsoft.com/office/drawing/2010/main" val="0"/>
-                        </a:ext>
-                      </a:extLst>
-                    </a:blip>
-                    <a:srcRect/>
-                    <a:stretch>
-                      <a:fillRect/>
-                    </a:stretch>
-                  </pic:blipFill>
-                  <pic:spPr bwMode="auto">
-                    <a:xfrm>
-                      <a:off x="0" y="0"/>
-                      <a:ext cx="5602736" cy="7395612"/>
-                    </a:xfrm>
-                    <a:prstGeom prst="rect">
-                      <a:avLst/>
-                    </a:prstGeom>
-                    <a:noFill/>
-                    <a:ln>
-                      <a:noFill/>
-                    </a:ln>
-                  </pic:spPr>
-                </pic:pic>
-              </a:graphicData>
-            </a:graphic>
-          </wp:inline>
-        </w:drawing>
-      </w:r>
-      <w:r>
-        <w:rPr>
-          <w:rFonts w:ascii="Arial" w:eastAsia="Times New Roman" w:hAnsi="Arial" w:cs="Arial"/>
-          <w:noProof/>
-          <w:color w:val="212121"/>
-          <w:kern w:val="0"/>
-          <w:sz w:val="23"/>
-          <w:szCs w:val="23"/>
-          <w14:ligatures w14:val="none"/>
-        </w:rPr>
-        <w:lastRenderedPageBreak/>
-        <w:drawing>
-          <wp:inline distT="0" distB="0" distL="0" distR="0">
+          <wp:inline distT="0" distB="0" distL="0" distR="0" wp14:anchorId="6629F33B" wp14:editId="46E24E4F">
             <wp:extent cx="5138646" cy="6454140"/>
             <wp:effectExtent l="0" t="0" r="5080" b="3810"/>
             <wp:docPr id="15" name="Picture 15" descr="Son Tint Bóng, Siêu Lì Cho Đôi Môi Căng Mọng Romand Dewyful Water Tint 5g"/>
@@ -1323,7 +1261,7 @@
                     </pic:cNvPicPr>
                   </pic:nvPicPr>
                   <pic:blipFill>
-                    <a:blip r:embed="rId13">
+                    <a:blip r:embed="rId12">
                       <a:extLst>
                         <a:ext uri="{28A0092B-C50C-407E-A947-70E740481C1C}">
                           <a14:useLocalDpi xmlns:a14="http://schemas.microsoft.com/office/drawing/2010/main" val="0"/>
@@ -1354,6 +1292,45 @@
           </wp:inline>
         </w:drawing>
       </w:r>
+    </w:p>
+    <w:p>
+      <w:pPr>
+        <w:spacing w:after="75" w:line="240" w:lineRule="auto"/>
+        <w:jc w:val="center"/>
+        <w:rPr>
+          <w:rFonts w:ascii="Arial" w:eastAsia="Times New Roman" w:hAnsi="Arial" w:cs="Arial"/>
+          <w:color w:val="212121"/>
+          <w:kern w:val="0"/>
+          <w:sz w:val="21"/>
+          <w:szCs w:val="21"/>
+          <w14:ligatures w14:val="none"/>
+        </w:rPr>
+      </w:pPr>
+      <w:r>
+        <w:rPr>
+          <w:rFonts w:ascii="Arial" w:eastAsia="Times New Roman" w:hAnsi="Arial" w:cs="Arial"/>
+          <w:color w:val="212121"/>
+          <w:kern w:val="0"/>
+          <w:sz w:val="21"/>
+          <w:szCs w:val="21"/>
+          <w14:ligatures w14:val="none"/>
+        </w:rPr>
+        <w:t> </w:t>
+      </w:r>
+    </w:p>
+    <w:p>
+      <w:pPr>
+        <w:spacing w:after="75" w:line="240" w:lineRule="auto"/>
+        <w:jc w:val="center"/>
+        <w:rPr>
+          <w:rFonts w:ascii="Arial" w:eastAsia="Times New Roman" w:hAnsi="Arial" w:cs="Arial"/>
+          <w:color w:val="212121"/>
+          <w:kern w:val="0"/>
+          <w:sz w:val="21"/>
+          <w:szCs w:val="21"/>
+          <w14:ligatures w14:val="none"/>
+        </w:rPr>
+      </w:pPr>
       <w:r>
         <w:rPr>
           <w:rFonts w:ascii="Arial" w:eastAsia="Times New Roman" w:hAnsi="Arial" w:cs="Arial"/>
@@ -1366,167 +1343,7 @@
         </w:rPr>
         <w:lastRenderedPageBreak/>
         <w:drawing>
-          <wp:inline distT="0" distB="0" distL="0" distR="0">
-            <wp:extent cx="5261429" cy="10386060"/>
-            <wp:effectExtent l="0" t="0" r="0" b="0"/>
-            <wp:docPr id="14" name="Picture 14" descr="Son Tint Bóng, Siêu Lì Cho Đôi Môi Căng Mọng Romand Dewyful Water Tint 5g"/>
-            <wp:cNvGraphicFramePr>
-              <a:graphicFrameLocks xmlns:a="http://schemas.openxmlformats.org/drawingml/2006/main" noChangeAspect="1"/>
-            </wp:cNvGraphicFramePr>
-            <a:graphic xmlns:a="http://schemas.openxmlformats.org/drawingml/2006/main">
-              <a:graphicData uri="http://schemas.openxmlformats.org/drawingml/2006/picture">
-                <pic:pic xmlns:pic="http://schemas.openxmlformats.org/drawingml/2006/picture">
-                  <pic:nvPicPr>
-                    <pic:cNvPr id="0" name="Picture 4" descr="Son Tint Bóng, Siêu Lì Cho Đôi Môi Căng Mọng Romand Dewyful Water Tint 5g"/>
-                    <pic:cNvPicPr>
-                      <a:picLocks noChangeAspect="1" noChangeArrowheads="1"/>
-                    </pic:cNvPicPr>
-                  </pic:nvPicPr>
-                  <pic:blipFill>
-                    <a:blip r:embed="rId14">
-                      <a:extLst>
-                        <a:ext uri="{28A0092B-C50C-407E-A947-70E740481C1C}">
-                          <a14:useLocalDpi xmlns:a14="http://schemas.microsoft.com/office/drawing/2010/main" val="0"/>
-                        </a:ext>
-                      </a:extLst>
-                    </a:blip>
-                    <a:srcRect/>
-                    <a:stretch>
-                      <a:fillRect/>
-                    </a:stretch>
-                  </pic:blipFill>
-                  <pic:spPr bwMode="auto">
-                    <a:xfrm>
-                      <a:off x="0" y="0"/>
-                      <a:ext cx="5268095" cy="10399218"/>
-                    </a:xfrm>
-                    <a:prstGeom prst="rect">
-                      <a:avLst/>
-                    </a:prstGeom>
-                    <a:noFill/>
-                    <a:ln>
-                      <a:noFill/>
-                    </a:ln>
-                  </pic:spPr>
-                </pic:pic>
-              </a:graphicData>
-            </a:graphic>
-          </wp:inline>
-        </w:drawing>
-      </w:r>
-    </w:p>
-    <w:p>
-      <w:pPr>
-        <w:spacing w:after="75" w:line="240" w:lineRule="auto"/>
-        <w:jc w:val="center"/>
-        <w:rPr>
-          <w:rFonts w:ascii="Arial" w:eastAsia="Times New Roman" w:hAnsi="Arial" w:cs="Arial"/>
-          <w:color w:val="212121"/>
-          <w:kern w:val="0"/>
-          <w:sz w:val="21"/>
-          <w:szCs w:val="21"/>
-          <w14:ligatures w14:val="none"/>
-        </w:rPr>
-      </w:pPr>
-      <w:r>
-        <w:rPr>
-          <w:rFonts w:ascii="Arial" w:eastAsia="Times New Roman" w:hAnsi="Arial" w:cs="Arial"/>
-          <w:color w:val="212121"/>
-          <w:kern w:val="0"/>
-          <w:sz w:val="21"/>
-          <w:szCs w:val="21"/>
-          <w14:ligatures w14:val="none"/>
-        </w:rPr>
-        <w:lastRenderedPageBreak/>
-        <w:t> </w:t>
-      </w:r>
-    </w:p>
-    <w:p>
-      <w:pPr>
-        <w:spacing w:after="75" w:line="240" w:lineRule="auto"/>
-        <w:jc w:val="center"/>
-        <w:rPr>
-          <w:rFonts w:ascii="Arial" w:eastAsia="Times New Roman" w:hAnsi="Arial" w:cs="Arial"/>
-          <w:color w:val="212121"/>
-          <w:kern w:val="0"/>
-          <w:sz w:val="21"/>
-          <w:szCs w:val="21"/>
-          <w14:ligatures w14:val="none"/>
-        </w:rPr>
-      </w:pPr>
-      <w:r>
-        <w:rPr>
-          <w:rFonts w:ascii="Arial" w:eastAsia="Times New Roman" w:hAnsi="Arial" w:cs="Arial"/>
-          <w:noProof/>
-          <w:color w:val="212121"/>
-          <w:kern w:val="0"/>
-          <w:sz w:val="23"/>
-          <w:szCs w:val="23"/>
-          <w14:ligatures w14:val="none"/>
-        </w:rPr>
-        <w:lastRenderedPageBreak/>
-        <w:drawing>
-          <wp:inline distT="0" distB="0" distL="0" distR="0">
-            <wp:extent cx="4781275" cy="7277100"/>
-            <wp:effectExtent l="0" t="0" r="635" b="0"/>
-            <wp:docPr id="13" name="Picture 13" descr="Son Tint Bóng, Siêu Lì Cho Đôi Môi Căng Mọng Romand Dewyful Water Tint 5g"/>
-            <wp:cNvGraphicFramePr>
-              <a:graphicFrameLocks xmlns:a="http://schemas.openxmlformats.org/drawingml/2006/main" noChangeAspect="1"/>
-            </wp:cNvGraphicFramePr>
-            <a:graphic xmlns:a="http://schemas.openxmlformats.org/drawingml/2006/main">
-              <a:graphicData uri="http://schemas.openxmlformats.org/drawingml/2006/picture">
-                <pic:pic xmlns:pic="http://schemas.openxmlformats.org/drawingml/2006/picture">
-                  <pic:nvPicPr>
-                    <pic:cNvPr id="0" name="Picture 5" descr="Son Tint Bóng, Siêu Lì Cho Đôi Môi Căng Mọng Romand Dewyful Water Tint 5g"/>
-                    <pic:cNvPicPr>
-                      <a:picLocks noChangeAspect="1" noChangeArrowheads="1"/>
-                    </pic:cNvPicPr>
-                  </pic:nvPicPr>
-                  <pic:blipFill>
-                    <a:blip r:embed="rId15">
-                      <a:extLst>
-                        <a:ext uri="{28A0092B-C50C-407E-A947-70E740481C1C}">
-                          <a14:useLocalDpi xmlns:a14="http://schemas.microsoft.com/office/drawing/2010/main" val="0"/>
-                        </a:ext>
-                      </a:extLst>
-                    </a:blip>
-                    <a:srcRect/>
-                    <a:stretch>
-                      <a:fillRect/>
-                    </a:stretch>
-                  </pic:blipFill>
-                  <pic:spPr bwMode="auto">
-                    <a:xfrm>
-                      <a:off x="0" y="0"/>
-                      <a:ext cx="4791442" cy="7292574"/>
-                    </a:xfrm>
-                    <a:prstGeom prst="rect">
-                      <a:avLst/>
-                    </a:prstGeom>
-                    <a:noFill/>
-                    <a:ln>
-                      <a:noFill/>
-                    </a:ln>
-                  </pic:spPr>
-                </pic:pic>
-              </a:graphicData>
-            </a:graphic>
-          </wp:inline>
-        </w:drawing>
-      </w:r>
-      <w:r>
-        <w:rPr>
-          <w:rFonts w:ascii="Arial" w:eastAsia="Times New Roman" w:hAnsi="Arial" w:cs="Arial"/>
-          <w:noProof/>
-          <w:color w:val="212121"/>
-          <w:kern w:val="0"/>
-          <w:sz w:val="23"/>
-          <w:szCs w:val="23"/>
-          <w14:ligatures w14:val="none"/>
-        </w:rPr>
-        <w:lastRenderedPageBreak/>
-        <w:drawing>
-          <wp:inline distT="0" distB="0" distL="0" distR="0">
+          <wp:inline distT="0" distB="0" distL="0" distR="0" wp14:anchorId="560082EE" wp14:editId="20F89502">
             <wp:extent cx="5460063" cy="11002027"/>
             <wp:effectExtent l="0" t="0" r="7620" b="0"/>
             <wp:docPr id="12" name="Picture 12" descr="Son Tint Bóng, Siêu Lì Cho Đôi Môi Căng Mọng Romand Dewyful Water Tint 5g"/>
@@ -1543,7 +1360,7 @@
                     </pic:cNvPicPr>
                   </pic:nvPicPr>
                   <pic:blipFill>
-                    <a:blip r:embed="rId16">
+                    <a:blip r:embed="rId13">
                       <a:extLst>
                         <a:ext uri="{28A0092B-C50C-407E-A947-70E740481C1C}">
                           <a14:useLocalDpi xmlns:a14="http://schemas.microsoft.com/office/drawing/2010/main" val="0"/>
@@ -1586,7 +1403,7 @@
         </w:rPr>
         <w:lastRenderedPageBreak/>
         <w:drawing>
-          <wp:inline distT="0" distB="0" distL="0" distR="0">
+          <wp:inline distT="0" distB="0" distL="0" distR="0" wp14:anchorId="1537500F" wp14:editId="0607119D">
             <wp:extent cx="5927127" cy="10911840"/>
             <wp:effectExtent l="0" t="0" r="0" b="3810"/>
             <wp:docPr id="11" name="Picture 11" descr="Son Tint Bóng, Siêu Lì Cho Đôi Môi Căng Mọng Romand Dewyful Water Tint 5g"/>
@@ -1603,7 +1420,7 @@
                     </pic:cNvPicPr>
                   </pic:nvPicPr>
                   <pic:blipFill>
-                    <a:blip r:embed="rId17">
+                    <a:blip r:embed="rId14">
                       <a:extLst>
                         <a:ext uri="{28A0092B-C50C-407E-A947-70E740481C1C}">
                           <a14:useLocalDpi xmlns:a14="http://schemas.microsoft.com/office/drawing/2010/main" val="0"/>
@@ -1634,93 +1451,33 @@
           </wp:inline>
         </w:drawing>
       </w:r>
+    </w:p>
+    <w:p>
+      <w:pPr>
+        <w:spacing w:after="75" w:line="240" w:lineRule="auto"/>
+        <w:jc w:val="center"/>
+        <w:rPr>
+          <w:rFonts w:ascii="Arial" w:eastAsia="Times New Roman" w:hAnsi="Arial" w:cs="Arial"/>
+          <w:color w:val="212121"/>
+          <w:kern w:val="0"/>
+          <w:sz w:val="21"/>
+          <w:szCs w:val="21"/>
+          <w14:ligatures w14:val="none"/>
+        </w:rPr>
+      </w:pPr>
       <w:r>
         <w:rPr>
           <w:rFonts w:ascii="Arial" w:eastAsia="Times New Roman" w:hAnsi="Arial" w:cs="Arial"/>
           <w:noProof/>
           <w:color w:val="212121"/>
           <w:kern w:val="0"/>
-          <w:sz w:val="23"/>
-          <w:szCs w:val="23"/>
+          <w:sz w:val="21"/>
+          <w:szCs w:val="21"/>
           <w14:ligatures w14:val="none"/>
         </w:rPr>
         <w:lastRenderedPageBreak/>
         <w:drawing>
-          <wp:inline distT="0" distB="0" distL="0" distR="0">
-            <wp:extent cx="4894644" cy="6103620"/>
-            <wp:effectExtent l="0" t="0" r="1270" b="0"/>
-            <wp:docPr id="10" name="Picture 10" descr="Son Tint Bóng, Siêu Lì Cho Đôi Môi Căng Mọng Romand Dewyful Water Tint 5g"/>
-            <wp:cNvGraphicFramePr>
-              <a:graphicFrameLocks xmlns:a="http://schemas.openxmlformats.org/drawingml/2006/main" noChangeAspect="1"/>
-            </wp:cNvGraphicFramePr>
-            <a:graphic xmlns:a="http://schemas.openxmlformats.org/drawingml/2006/main">
-              <a:graphicData uri="http://schemas.openxmlformats.org/drawingml/2006/picture">
-                <pic:pic xmlns:pic="http://schemas.openxmlformats.org/drawingml/2006/picture">
-                  <pic:nvPicPr>
-                    <pic:cNvPr id="0" name="Picture 8" descr="Son Tint Bóng, Siêu Lì Cho Đôi Môi Căng Mọng Romand Dewyful Water Tint 5g"/>
-                    <pic:cNvPicPr>
-                      <a:picLocks noChangeAspect="1" noChangeArrowheads="1"/>
-                    </pic:cNvPicPr>
-                  </pic:nvPicPr>
-                  <pic:blipFill>
-                    <a:blip r:embed="rId18">
-                      <a:extLst>
-                        <a:ext uri="{28A0092B-C50C-407E-A947-70E740481C1C}">
-                          <a14:useLocalDpi xmlns:a14="http://schemas.microsoft.com/office/drawing/2010/main" val="0"/>
-                        </a:ext>
-                      </a:extLst>
-                    </a:blip>
-                    <a:srcRect/>
-                    <a:stretch>
-                      <a:fillRect/>
-                    </a:stretch>
-                  </pic:blipFill>
-                  <pic:spPr bwMode="auto">
-                    <a:xfrm>
-                      <a:off x="0" y="0"/>
-                      <a:ext cx="4906627" cy="6118563"/>
-                    </a:xfrm>
-                    <a:prstGeom prst="rect">
-                      <a:avLst/>
-                    </a:prstGeom>
-                    <a:noFill/>
-                    <a:ln>
-                      <a:noFill/>
-                    </a:ln>
-                  </pic:spPr>
-                </pic:pic>
-              </a:graphicData>
-            </a:graphic>
-          </wp:inline>
-        </w:drawing>
-      </w:r>
-    </w:p>
-    <w:p>
-      <w:pPr>
-        <w:spacing w:after="75" w:line="240" w:lineRule="auto"/>
-        <w:jc w:val="center"/>
-        <w:rPr>
-          <w:rFonts w:ascii="Arial" w:eastAsia="Times New Roman" w:hAnsi="Arial" w:cs="Arial"/>
-          <w:color w:val="212121"/>
-          <w:kern w:val="0"/>
-          <w:sz w:val="21"/>
-          <w:szCs w:val="21"/>
-          <w14:ligatures w14:val="none"/>
-        </w:rPr>
-      </w:pPr>
-      <w:r>
-        <w:rPr>
-          <w:rFonts w:ascii="Arial" w:eastAsia="Times New Roman" w:hAnsi="Arial" w:cs="Arial"/>
-          <w:noProof/>
-          <w:color w:val="212121"/>
-          <w:kern w:val="0"/>
-          <w:sz w:val="21"/>
-          <w:szCs w:val="21"/>
-          <w14:ligatures w14:val="none"/>
-        </w:rPr>
-        <w:lastRenderedPageBreak/>
-        <w:drawing>
-          <wp:inline distT="0" distB="0" distL="0" distR="0">
+          <wp:inline distT="0" distB="0" distL="0" distR="0" wp14:anchorId="7A5DD9F8" wp14:editId="7D7FF181">
             <wp:extent cx="5815681" cy="12024245"/>
             <wp:effectExtent l="0" t="0" r="0" b="0"/>
             <wp:docPr id="9" name="Picture 9" descr="Son Tint Bóng, Siêu Lì Cho Đôi Môi Căng Mọng Romand Dewyful Water Tint 5g"/>
@@ -1737,7 +1494,7 @@
                     </pic:cNvPicPr>
                   </pic:nvPicPr>
                   <pic:blipFill>
-                    <a:blip r:embed="rId19">
+                    <a:blip r:embed="rId15">
                       <a:extLst>
                         <a:ext uri="{28A0092B-C50C-407E-A947-70E740481C1C}">
                           <a14:useLocalDpi xmlns:a14="http://schemas.microsoft.com/office/drawing/2010/main" val="0"/>
@@ -1782,93 +1539,32 @@
           <w14:ligatures w14:val="none"/>
         </w:rPr>
       </w:pPr>
+    </w:p>
+    <w:p>
+      <w:pPr>
+        <w:spacing w:after="75" w:line="240" w:lineRule="auto"/>
+        <w:jc w:val="center"/>
+        <w:rPr>
+          <w:rFonts w:ascii="Arial" w:eastAsia="Times New Roman" w:hAnsi="Arial" w:cs="Arial"/>
+          <w:color w:val="212121"/>
+          <w:kern w:val="0"/>
+          <w:sz w:val="21"/>
+          <w:szCs w:val="21"/>
+          <w14:ligatures w14:val="none"/>
+        </w:rPr>
+      </w:pPr>
       <w:r>
         <w:rPr>
           <w:rFonts w:ascii="Arial" w:eastAsia="Times New Roman" w:hAnsi="Arial" w:cs="Arial"/>
           <w:noProof/>
           <w:color w:val="212121"/>
           <w:kern w:val="0"/>
-          <w:sz w:val="21"/>
-          <w:szCs w:val="21"/>
-          <w14:ligatures w14:val="none"/>
-        </w:rPr>
-        <w:lastRenderedPageBreak/>
+          <w:sz w:val="23"/>
+          <w:szCs w:val="23"/>
+          <w14:ligatures w14:val="none"/>
+        </w:rPr>
         <w:drawing>
-          <wp:inline distT="0" distB="0" distL="0" distR="0">
-            <wp:extent cx="5805772" cy="8122920"/>
-            <wp:effectExtent l="0" t="0" r="5080" b="0"/>
-            <wp:docPr id="8" name="Picture 8" descr="Son Tint Bóng, Siêu Lì Cho Đôi Môi Căng Mọng Romand Dewyful Water Tint 5g"/>
-            <wp:cNvGraphicFramePr>
-              <a:graphicFrameLocks xmlns:a="http://schemas.openxmlformats.org/drawingml/2006/main" noChangeAspect="1"/>
-            </wp:cNvGraphicFramePr>
-            <a:graphic xmlns:a="http://schemas.openxmlformats.org/drawingml/2006/main">
-              <a:graphicData uri="http://schemas.openxmlformats.org/drawingml/2006/picture">
-                <pic:pic xmlns:pic="http://schemas.openxmlformats.org/drawingml/2006/picture">
-                  <pic:nvPicPr>
-                    <pic:cNvPr id="0" name="Picture 10" descr="Son Tint Bóng, Siêu Lì Cho Đôi Môi Căng Mọng Romand Dewyful Water Tint 5g"/>
-                    <pic:cNvPicPr>
-                      <a:picLocks noChangeAspect="1" noChangeArrowheads="1"/>
-                    </pic:cNvPicPr>
-                  </pic:nvPicPr>
-                  <pic:blipFill>
-                    <a:blip r:embed="rId20">
-                      <a:extLst>
-                        <a:ext uri="{28A0092B-C50C-407E-A947-70E740481C1C}">
-                          <a14:useLocalDpi xmlns:a14="http://schemas.microsoft.com/office/drawing/2010/main" val="0"/>
-                        </a:ext>
-                      </a:extLst>
-                    </a:blip>
-                    <a:srcRect/>
-                    <a:stretch>
-                      <a:fillRect/>
-                    </a:stretch>
-                  </pic:blipFill>
-                  <pic:spPr bwMode="auto">
-                    <a:xfrm>
-                      <a:off x="0" y="0"/>
-                      <a:ext cx="5815702" cy="8136813"/>
-                    </a:xfrm>
-                    <a:prstGeom prst="rect">
-                      <a:avLst/>
-                    </a:prstGeom>
-                    <a:noFill/>
-                    <a:ln>
-                      <a:noFill/>
-                    </a:ln>
-                  </pic:spPr>
-                </pic:pic>
-              </a:graphicData>
-            </a:graphic>
-          </wp:inline>
-        </w:drawing>
-      </w:r>
-    </w:p>
-    <w:p>
-      <w:pPr>
-        <w:spacing w:after="75" w:line="240" w:lineRule="auto"/>
-        <w:jc w:val="center"/>
-        <w:rPr>
-          <w:rFonts w:ascii="Arial" w:eastAsia="Times New Roman" w:hAnsi="Arial" w:cs="Arial"/>
-          <w:color w:val="212121"/>
-          <w:kern w:val="0"/>
-          <w:sz w:val="21"/>
-          <w:szCs w:val="21"/>
-          <w14:ligatures w14:val="none"/>
-        </w:rPr>
-      </w:pPr>
-      <w:r>
-        <w:rPr>
-          <w:rFonts w:ascii="Arial" w:eastAsia="Times New Roman" w:hAnsi="Arial" w:cs="Arial"/>
-          <w:noProof/>
-          <w:color w:val="212121"/>
-          <w:kern w:val="0"/>
-          <w:sz w:val="23"/>
-          <w:szCs w:val="23"/>
-          <w14:ligatures w14:val="none"/>
-        </w:rPr>
-        <w:lastRenderedPageBreak/>
-        <w:drawing>
-          <wp:inline distT="0" distB="0" distL="0" distR="0">
+          <wp:inline distT="0" distB="0" distL="0" distR="0" wp14:anchorId="54343C89" wp14:editId="73033DF1">
             <wp:extent cx="5545852" cy="7620000"/>
             <wp:effectExtent l="0" t="0" r="0" b="0"/>
             <wp:docPr id="7" name="Picture 7" descr="Son Tint Bóng, Siêu Lì Cho Đôi Môi Căng Mọng Romand Dewyful Water Tint 5g"/>
@@ -1885,7 +1581,7 @@
                     </pic:cNvPicPr>
                   </pic:nvPicPr>
                   <pic:blipFill>
-                    <a:blip r:embed="rId21">
+                    <a:blip r:embed="rId16">
                       <a:extLst>
                         <a:ext uri="{28A0092B-C50C-407E-A947-70E740481C1C}">
                           <a14:useLocalDpi xmlns:a14="http://schemas.microsoft.com/office/drawing/2010/main" val="0"/>
@@ -1991,7 +1687,7 @@
         </w:rPr>
         <w:t>Son Tint Bóng, Siêu Lì Cho Đôi Môi Căng Mọng Romand Dewyful Water Tint hiện đã có tại</w:t>
       </w:r>
-      <w:hyperlink r:id="rId22" w:history="1">
+      <w:hyperlink r:id="rId17" w:history="1">
         <w:r>
           <w:rPr>
             <w:rFonts w:ascii="Arial" w:eastAsia="Times New Roman" w:hAnsi="Arial" w:cs="Arial"/>
@@ -2055,6 +1751,7 @@
           <w:szCs w:val="23"/>
           <w14:ligatures w14:val="none"/>
         </w:rPr>
+        <w:lastRenderedPageBreak/>
         <w:t>- Lớp bóng trong suốt: </w:t>
       </w:r>
       <w:r>
@@ -2092,7 +1789,6 @@
           <w:szCs w:val="23"/>
           <w14:ligatures w14:val="none"/>
         </w:rPr>
-        <w:lastRenderedPageBreak/>
         <w:t>- Thiết kế tinh tế: </w:t>
       </w:r>
       <w:r>
@@ -2414,6 +2110,20 @@
           <w14:ligatures w14:val="none"/>
         </w:rPr>
       </w:pPr>
+    </w:p>
+    <w:p>
+      <w:pPr>
+        <w:spacing w:after="75" w:line="240" w:lineRule="auto"/>
+        <w:jc w:val="center"/>
+        <w:rPr>
+          <w:rFonts w:ascii="Arial" w:eastAsia="Times New Roman" w:hAnsi="Arial" w:cs="Arial"/>
+          <w:color w:val="212121"/>
+          <w:kern w:val="0"/>
+          <w:sz w:val="21"/>
+          <w:szCs w:val="21"/>
+          <w14:ligatures w14:val="none"/>
+        </w:rPr>
+      </w:pPr>
       <w:r>
         <w:rPr>
           <w:rFonts w:ascii="Arial" w:eastAsia="Times New Roman" w:hAnsi="Arial" w:cs="Arial"/>
@@ -2426,81 +2136,7 @@
         </w:rPr>
         <w:lastRenderedPageBreak/>
         <w:drawing>
-          <wp:inline distT="0" distB="0" distL="0" distR="0">
-            <wp:extent cx="5882640" cy="7335652"/>
-            <wp:effectExtent l="0" t="0" r="3810" b="0"/>
-            <wp:docPr id="6" name="Picture 6" descr="Son Tint Bóng, Siêu Lì Cho Đôi Môi Căng Mọng Romand Dewyful Water Tint 5g"/>
-            <wp:cNvGraphicFramePr>
-              <a:graphicFrameLocks xmlns:a="http://schemas.openxmlformats.org/drawingml/2006/main" noChangeAspect="1"/>
-            </wp:cNvGraphicFramePr>
-            <a:graphic xmlns:a="http://schemas.openxmlformats.org/drawingml/2006/main">
-              <a:graphicData uri="http://schemas.openxmlformats.org/drawingml/2006/picture">
-                <pic:pic xmlns:pic="http://schemas.openxmlformats.org/drawingml/2006/picture">
-                  <pic:nvPicPr>
-                    <pic:cNvPr id="0" name="Picture 12" descr="Son Tint Bóng, Siêu Lì Cho Đôi Môi Căng Mọng Romand Dewyful Water Tint 5g"/>
-                    <pic:cNvPicPr>
-                      <a:picLocks noChangeAspect="1" noChangeArrowheads="1"/>
-                    </pic:cNvPicPr>
-                  </pic:nvPicPr>
-                  <pic:blipFill>
-                    <a:blip r:embed="rId23">
-                      <a:extLst>
-                        <a:ext uri="{28A0092B-C50C-407E-A947-70E740481C1C}">
-                          <a14:useLocalDpi xmlns:a14="http://schemas.microsoft.com/office/drawing/2010/main" val="0"/>
-                        </a:ext>
-                      </a:extLst>
-                    </a:blip>
-                    <a:srcRect/>
-                    <a:stretch>
-                      <a:fillRect/>
-                    </a:stretch>
-                  </pic:blipFill>
-                  <pic:spPr bwMode="auto">
-                    <a:xfrm>
-                      <a:off x="0" y="0"/>
-                      <a:ext cx="5887331" cy="7341501"/>
-                    </a:xfrm>
-                    <a:prstGeom prst="rect">
-                      <a:avLst/>
-                    </a:prstGeom>
-                    <a:noFill/>
-                    <a:ln>
-                      <a:noFill/>
-                    </a:ln>
-                  </pic:spPr>
-                </pic:pic>
-              </a:graphicData>
-            </a:graphic>
-          </wp:inline>
-        </w:drawing>
-      </w:r>
-    </w:p>
-    <w:p>
-      <w:pPr>
-        <w:spacing w:after="75" w:line="240" w:lineRule="auto"/>
-        <w:jc w:val="center"/>
-        <w:rPr>
-          <w:rFonts w:ascii="Arial" w:eastAsia="Times New Roman" w:hAnsi="Arial" w:cs="Arial"/>
-          <w:color w:val="212121"/>
-          <w:kern w:val="0"/>
-          <w:sz w:val="21"/>
-          <w:szCs w:val="21"/>
-          <w14:ligatures w14:val="none"/>
-        </w:rPr>
-      </w:pPr>
-      <w:r>
-        <w:rPr>
-          <w:rFonts w:ascii="Arial" w:eastAsia="Times New Roman" w:hAnsi="Arial" w:cs="Arial"/>
-          <w:noProof/>
-          <w:color w:val="212121"/>
-          <w:kern w:val="0"/>
-          <w:sz w:val="23"/>
-          <w:szCs w:val="23"/>
-          <w14:ligatures w14:val="none"/>
-        </w:rPr>
-        <w:lastRenderedPageBreak/>
-        <w:drawing>
-          <wp:inline distT="0" distB="0" distL="0" distR="0">
+          <wp:inline distT="0" distB="0" distL="0" distR="0" wp14:anchorId="476F4BDA" wp14:editId="13BDB5A7">
             <wp:extent cx="6019800" cy="7506691"/>
             <wp:effectExtent l="0" t="0" r="0" b="0"/>
             <wp:docPr id="5" name="Picture 5" descr="Son Tint Bóng, Siêu Lì Cho Đôi Môi Căng Mọng Romand Dewyful Water Tint 5g"/>
@@ -2517,7 +2153,7 @@
                     </pic:cNvPicPr>
                   </pic:nvPicPr>
                   <pic:blipFill>
-                    <a:blip r:embed="rId24">
+                    <a:blip r:embed="rId18">
                       <a:extLst>
                         <a:ext uri="{28A0092B-C50C-407E-A947-70E740481C1C}">
                           <a14:useLocalDpi xmlns:a14="http://schemas.microsoft.com/office/drawing/2010/main" val="0"/>
@@ -2587,66 +2223,6 @@
           <w14:ligatures w14:val="none"/>
         </w:rPr>
       </w:pPr>
-      <w:r>
-        <w:rPr>
-          <w:rFonts w:ascii="Arial" w:eastAsia="Times New Roman" w:hAnsi="Arial" w:cs="Arial"/>
-          <w:noProof/>
-          <w:color w:val="212121"/>
-          <w:kern w:val="0"/>
-          <w:sz w:val="23"/>
-          <w:szCs w:val="23"/>
-          <w14:ligatures w14:val="none"/>
-        </w:rPr>
-        <w:lastRenderedPageBreak/>
-        <w:drawing>
-          <wp:inline distT="0" distB="0" distL="0" distR="0">
-            <wp:extent cx="5585460" cy="6965069"/>
-            <wp:effectExtent l="0" t="0" r="0" b="7620"/>
-            <wp:docPr id="4" name="Picture 4" descr="Son Tint Bóng, Siêu Lì Cho Đôi Môi Căng Mọng Romand Dewyful Water Tint 5g"/>
-            <wp:cNvGraphicFramePr>
-              <a:graphicFrameLocks xmlns:a="http://schemas.openxmlformats.org/drawingml/2006/main" noChangeAspect="1"/>
-            </wp:cNvGraphicFramePr>
-            <a:graphic xmlns:a="http://schemas.openxmlformats.org/drawingml/2006/main">
-              <a:graphicData uri="http://schemas.openxmlformats.org/drawingml/2006/picture">
-                <pic:pic xmlns:pic="http://schemas.openxmlformats.org/drawingml/2006/picture">
-                  <pic:nvPicPr>
-                    <pic:cNvPr id="0" name="Picture 14" descr="Son Tint Bóng, Siêu Lì Cho Đôi Môi Căng Mọng Romand Dewyful Water Tint 5g"/>
-                    <pic:cNvPicPr>
-                      <a:picLocks noChangeAspect="1" noChangeArrowheads="1"/>
-                    </pic:cNvPicPr>
-                  </pic:nvPicPr>
-                  <pic:blipFill>
-                    <a:blip r:embed="rId25">
-                      <a:extLst>
-                        <a:ext uri="{28A0092B-C50C-407E-A947-70E740481C1C}">
-                          <a14:useLocalDpi xmlns:a14="http://schemas.microsoft.com/office/drawing/2010/main" val="0"/>
-                        </a:ext>
-                      </a:extLst>
-                    </a:blip>
-                    <a:srcRect/>
-                    <a:stretch>
-                      <a:fillRect/>
-                    </a:stretch>
-                  </pic:blipFill>
-                  <pic:spPr bwMode="auto">
-                    <a:xfrm>
-                      <a:off x="0" y="0"/>
-                      <a:ext cx="5594044" cy="6975774"/>
-                    </a:xfrm>
-                    <a:prstGeom prst="rect">
-                      <a:avLst/>
-                    </a:prstGeom>
-                    <a:noFill/>
-                    <a:ln>
-                      <a:noFill/>
-                    </a:ln>
-                  </pic:spPr>
-                </pic:pic>
-              </a:graphicData>
-            </a:graphic>
-          </wp:inline>
-        </w:drawing>
-      </w:r>
     </w:p>
     <w:p>
       <w:pPr>
@@ -2661,66 +2237,6 @@
           <w14:ligatures w14:val="none"/>
         </w:rPr>
       </w:pPr>
-      <w:r>
-        <w:rPr>
-          <w:rFonts w:ascii="Arial" w:eastAsia="Times New Roman" w:hAnsi="Arial" w:cs="Arial"/>
-          <w:noProof/>
-          <w:color w:val="212121"/>
-          <w:kern w:val="0"/>
-          <w:sz w:val="23"/>
-          <w:szCs w:val="23"/>
-          <w14:ligatures w14:val="none"/>
-        </w:rPr>
-        <w:lastRenderedPageBreak/>
-        <w:drawing>
-          <wp:inline distT="0" distB="0" distL="0" distR="0">
-            <wp:extent cx="5882640" cy="5882640"/>
-            <wp:effectExtent l="0" t="0" r="3810" b="3810"/>
-            <wp:docPr id="3" name="Picture 3" descr="Son Tint Bóng, Siêu Lì Cho Đôi Môi Căng Mọng Romand Dewyful Water Tint 5g"/>
-            <wp:cNvGraphicFramePr>
-              <a:graphicFrameLocks xmlns:a="http://schemas.openxmlformats.org/drawingml/2006/main" noChangeAspect="1"/>
-            </wp:cNvGraphicFramePr>
-            <a:graphic xmlns:a="http://schemas.openxmlformats.org/drawingml/2006/main">
-              <a:graphicData uri="http://schemas.openxmlformats.org/drawingml/2006/picture">
-                <pic:pic xmlns:pic="http://schemas.openxmlformats.org/drawingml/2006/picture">
-                  <pic:nvPicPr>
-                    <pic:cNvPr id="0" name="Picture 15" descr="Son Tint Bóng, Siêu Lì Cho Đôi Môi Căng Mọng Romand Dewyful Water Tint 5g"/>
-                    <pic:cNvPicPr>
-                      <a:picLocks noChangeAspect="1" noChangeArrowheads="1"/>
-                    </pic:cNvPicPr>
-                  </pic:nvPicPr>
-                  <pic:blipFill>
-                    <a:blip r:embed="rId26">
-                      <a:extLst>
-                        <a:ext uri="{28A0092B-C50C-407E-A947-70E740481C1C}">
-                          <a14:useLocalDpi xmlns:a14="http://schemas.microsoft.com/office/drawing/2010/main" val="0"/>
-                        </a:ext>
-                      </a:extLst>
-                    </a:blip>
-                    <a:srcRect/>
-                    <a:stretch>
-                      <a:fillRect/>
-                    </a:stretch>
-                  </pic:blipFill>
-                  <pic:spPr bwMode="auto">
-                    <a:xfrm>
-                      <a:off x="0" y="0"/>
-                      <a:ext cx="5882640" cy="5882640"/>
-                    </a:xfrm>
-                    <a:prstGeom prst="rect">
-                      <a:avLst/>
-                    </a:prstGeom>
-                    <a:noFill/>
-                    <a:ln>
-                      <a:noFill/>
-                    </a:ln>
-                  </pic:spPr>
-                </pic:pic>
-              </a:graphicData>
-            </a:graphic>
-          </wp:inline>
-        </w:drawing>
-      </w:r>
     </w:p>
     <w:p>
       <w:pPr>
@@ -2852,6 +2368,7 @@
           <w:szCs w:val="23"/>
           <w14:ligatures w14:val="none"/>
         </w:rPr>
+        <w:lastRenderedPageBreak/>
         <w:t>Tránh ánh nắng trực tiếp.</w:t>
       </w:r>
     </w:p>
@@ -3047,7 +2564,6 @@
           <w:szCs w:val="23"/>
           <w14:ligatures w14:val="none"/>
         </w:rPr>
-        <w:lastRenderedPageBreak/>
         <w:t>Bước 3:</w:t>
       </w:r>
       <w:r>
@@ -3226,7 +2742,7 @@
 </file>
 
 <file path=word/numbering.xml><?xml version="1.0" encoding="utf-8"?>
-<w:numbering xmlns:wpc="http://schemas.microsoft.com/office/word/2010/wordprocessingCanvas" xmlns:cx="http://schemas.microsoft.com/office/drawing/2014/chartex" xmlns:cx1="http://schemas.microsoft.com/office/drawing/2015/9/8/chartex" xmlns:cx2="http://schemas.microsoft.com/office/drawing/2015/10/21/chartex" xmlns:cx3="http://schemas.microsoft.com/office/drawing/2016/5/9/chartex" xmlns:cx4="http://schemas.microsoft.com/office/drawing/2016/5/10/chartex" xmlns:cx5="http://schemas.microsoft.com/office/drawing/2016/5/11/chartex" xmlns:cx6="http://schemas.microsoft.com/office/drawing/2016/5/12/chartex" xmlns:cx7="http://schemas.microsoft.com/office/drawing/2016/5/13/chartex" xmlns:cx8="http://schemas.microsoft.com/office/drawing/2016/5/14/chartex" xmlns:mc="http://schemas.openxmlformats.org/markup-compatibility/2006" xmlns:aink="http://schemas.microsoft.com/office/drawing/2016/ink" xmlns:am3d="http://schemas.microsoft.com/office/drawing/2017/model3d" xmlns:o="urn:schemas-microsoft-com:office:office" xmlns:r="http://schemas.openxmlformats.org/officeDocument/2006/relationships" xmlns:m="http://schemas.openxmlformats.org/officeDocument/2006/math" xmlns:v="urn:schemas-microsoft-com:vml" xmlns:wp14="http://schemas.microsoft.com/office/word/2010/wordprocessingDrawing" xmlns:wp="http://schemas.openxmlformats.org/drawingml/2006/wordprocessingDrawing" xmlns:w10="urn:schemas-microsoft-com:office:word" xmlns:w="http://schemas.openxmlformats.org/wordprocessingml/2006/main" xmlns:w14="http://schemas.microsoft.com/office/word/2010/wordml" xmlns:w15="http://schemas.microsoft.com/office/word/2012/wordml" xmlns:w16cid="http://schemas.microsoft.com/office/word/2016/wordml/cid" xmlns:w16se="http://schemas.microsoft.com/office/word/2015/wordml/symex" xmlns:wpg="http://schemas.microsoft.com/office/word/2010/wordprocessingGroup" xmlns:wpi="http://schemas.microsoft.com/office/word/2010/wordprocessingInk" xmlns:wne="http://schemas.microsoft.com/office/word/2006/wordml" xmlns:wps="http://schemas.microsoft.com/office/word/2010/wordprocessingShape" mc:Ignorable="w14 w15 w16se w16cid wp14">
+<w:numbering xmlns:wpc="http://schemas.microsoft.com/office/word/2010/wordprocessingCanvas" xmlns:cx="http://schemas.microsoft.com/office/drawing/2014/chartex" xmlns:cx1="http://schemas.microsoft.com/office/drawing/2015/9/8/chartex" xmlns:cx2="http://schemas.microsoft.com/office/drawing/2015/10/21/chartex" xmlns:cx3="http://schemas.microsoft.com/office/drawing/2016/5/9/chartex" xmlns:cx4="http://schemas.microsoft.com/office/drawing/2016/5/10/chartex" xmlns:cx5="http://schemas.microsoft.com/office/drawing/2016/5/11/chartex" xmlns:cx6="http://schemas.microsoft.com/office/drawing/2016/5/12/chartex" xmlns:cx7="http://schemas.microsoft.com/office/drawing/2016/5/13/chartex" xmlns:cx8="http://schemas.microsoft.com/office/drawing/2016/5/14/chartex" xmlns:mc="http://schemas.openxmlformats.org/markup-compatibility/2006" xmlns:aink="http://schemas.microsoft.com/office/drawing/2016/ink" xmlns:am3d="http://schemas.microsoft.com/office/drawing/2017/model3d" xmlns:o="urn:schemas-microsoft-com:office:office" xmlns:oel="http://schemas.microsoft.com/office/2019/extlst" xmlns:r="http://schemas.openxmlformats.org/officeDocument/2006/relationships" xmlns:m="http://schemas.openxmlformats.org/officeDocument/2006/math" xmlns:v="urn:schemas-microsoft-com:vml" xmlns:wp14="http://schemas.microsoft.com/office/word/2010/wordprocessingDrawing" xmlns:wp="http://schemas.openxmlformats.org/drawingml/2006/wordprocessingDrawing" xmlns:w10="urn:schemas-microsoft-com:office:word" xmlns:w="http://schemas.openxmlformats.org/wordprocessingml/2006/main" xmlns:w14="http://schemas.microsoft.com/office/word/2010/wordml" xmlns:w15="http://schemas.microsoft.com/office/word/2012/wordml" xmlns:w16cex="http://schemas.microsoft.com/office/word/2018/wordml/cex" xmlns:w16cid="http://schemas.microsoft.com/office/word/2016/wordml/cid" xmlns:w16="http://schemas.microsoft.com/office/word/2018/wordml" xmlns:w16du="http://schemas.microsoft.com/office/word/2023/wordml/word16du" xmlns:w16sdtdh="http://schemas.microsoft.com/office/word/2020/wordml/sdtdatahash" xmlns:w16sdtfl="http://schemas.microsoft.com/office/word/2024/wordml/sdtformatlock" xmlns:w16se="http://schemas.microsoft.com/office/word/2015/wordml/symex" xmlns:wpg="http://schemas.microsoft.com/office/word/2010/wordprocessingGroup" xmlns:wpi="http://schemas.microsoft.com/office/word/2010/wordprocessingInk" xmlns:wne="http://schemas.microsoft.com/office/word/2006/wordml" xmlns:wps="http://schemas.microsoft.com/office/word/2010/wordprocessingShape" mc:Ignorable="w14 w15 w16se w16cid w16 w16cex w16sdtdh w16sdtfl w16du wp14">
   <w:abstractNum w:abstractNumId="0" w15:restartNumberingAfterBreak="0">
     <w:nsid w:val="071E29CD"/>
     <w:multiLevelType w:val="multilevel"/>
@@ -4121,29 +3637,29 @@
       </w:rPr>
     </w:lvl>
   </w:abstractNum>
-  <w:num w:numId="1">
+  <w:num w:numId="1" w16cid:durableId="701367257">
     <w:abstractNumId w:val="3"/>
   </w:num>
-  <w:num w:numId="2">
+  <w:num w:numId="2" w16cid:durableId="14353489">
     <w:abstractNumId w:val="1"/>
   </w:num>
-  <w:num w:numId="3">
+  <w:num w:numId="3" w16cid:durableId="1285620324">
     <w:abstractNumId w:val="2"/>
   </w:num>
-  <w:num w:numId="4">
+  <w:num w:numId="4" w16cid:durableId="1139034711">
     <w:abstractNumId w:val="0"/>
   </w:num>
-  <w:num w:numId="5">
+  <w:num w:numId="5" w16cid:durableId="1196772576">
     <w:abstractNumId w:val="4"/>
   </w:num>
-  <w:num w:numId="6">
+  <w:num w:numId="6" w16cid:durableId="428624965">
     <w:abstractNumId w:val="5"/>
   </w:num>
 </w:numbering>
 </file>
 
 <file path=word/styles.xml><?xml version="1.0" encoding="utf-8"?>
-<w:styles xmlns:mc="http://schemas.openxmlformats.org/markup-compatibility/2006" xmlns:r="http://schemas.openxmlformats.org/officeDocument/2006/relationships" xmlns:w="http://schemas.openxmlformats.org/wordprocessingml/2006/main" xmlns:w14="http://schemas.microsoft.com/office/word/2010/wordml" xmlns:w15="http://schemas.microsoft.com/office/word/2012/wordml" xmlns:w16cid="http://schemas.microsoft.com/office/word/2016/wordml/cid" xmlns:w16se="http://schemas.microsoft.com/office/word/2015/wordml/symex" mc:Ignorable="w14 w15 w16se w16cid">
+<w:styles xmlns:mc="http://schemas.openxmlformats.org/markup-compatibility/2006" xmlns:r="http://schemas.openxmlformats.org/officeDocument/2006/relationships" xmlns:w="http://schemas.openxmlformats.org/wordprocessingml/2006/main" xmlns:w14="http://schemas.microsoft.com/office/word/2010/wordml" xmlns:w15="http://schemas.microsoft.com/office/word/2012/wordml" xmlns:w16cex="http://schemas.microsoft.com/office/word/2018/wordml/cex" xmlns:w16cid="http://schemas.microsoft.com/office/word/2016/wordml/cid" xmlns:w16="http://schemas.microsoft.com/office/word/2018/wordml" xmlns:w16du="http://schemas.microsoft.com/office/word/2023/wordml/word16du" xmlns:w16sdtdh="http://schemas.microsoft.com/office/word/2020/wordml/sdtdatahash" xmlns:w16sdtfl="http://schemas.microsoft.com/office/word/2024/wordml/sdtformatlock" xmlns:w16se="http://schemas.microsoft.com/office/word/2015/wordml/symex" mc:Ignorable="w14 w15 w16se w16cid w16 w16cex w16sdtdh w16sdtfl w16du">
   <w:docDefaults>
     <w:rPrDefault>
       <w:rPr>
@@ -4161,7 +3677,7 @@
       </w:pPr>
     </w:pPrDefault>
   </w:docDefaults>
-  <w:latentStyles w:defLockedState="0" w:defUIPriority="99" w:defSemiHidden="0" w:defUnhideWhenUsed="0" w:defQFormat="0" w:count="375">
+  <w:latentStyles w:defLockedState="0" w:defUIPriority="99" w:defSemiHidden="0" w:defUnhideWhenUsed="0" w:defQFormat="0" w:count="376">
     <w:lsdException w:name="Normal" w:uiPriority="0" w:qFormat="1"/>
     <w:lsdException w:name="heading 1" w:uiPriority="9" w:qFormat="1"/>
     <w:lsdException w:name="heading 2" w:semiHidden="1" w:uiPriority="9" w:unhideWhenUsed="1" w:qFormat="1"/>
@@ -4537,6 +4053,7 @@
     <w:lsdException w:name="Smart Hyperlink" w:semiHidden="1" w:unhideWhenUsed="1"/>
     <w:lsdException w:name="Hashtag" w:semiHidden="1" w:unhideWhenUsed="1"/>
     <w:lsdException w:name="Unresolved Mention" w:semiHidden="1" w:unhideWhenUsed="1"/>
+    <w:lsdException w:name="Smart Link" w:semiHidden="1" w:unhideWhenUsed="1"/>
   </w:latentStyles>
   <w:style w:type="paragraph" w:default="1" w:styleId="Normal">
     <w:name w:val="Normal"/>

</xml_diff>